<commit_message>
Added images to the report
</commit_message>
<xml_diff>
--- a/reporte.docx
+++ b/reporte.docx
@@ -451,18 +451,25 @@
       <w:pPr>
         <w:rPr>
           <w:rFonts w:ascii="Arial" w:hAnsi="Arial"/>
-          <w:b/>
-          <w:lang w:val="es-MX"/>
-        </w:rPr>
-      </w:pPr>
-      <w:r>
-        <w:rPr>
-          <w:rFonts w:ascii="Arial" w:hAnsi="Arial"/>
-          <w:b/>
-          <w:lang w:val="es-MX"/>
-        </w:rPr>
-        <w:t>Cifrado-AES:</w:t>
-      </w:r>
+          <w:lang w:val="es-MX"/>
+        </w:rPr>
+      </w:pPr>
+      <w:r>
+        <w:rPr>
+          <w:rFonts w:ascii="Arial" w:hAnsi="Arial"/>
+          <w:lang w:val="es-MX"/>
+        </w:rPr>
+        <w:t xml:space="preserve">Encriptado </w:t>
+      </w:r>
+      <w:proofErr w:type="spellStart"/>
+      <w:r>
+        <w:rPr>
+          <w:rFonts w:ascii="Arial" w:hAnsi="Arial"/>
+          <w:lang w:val="es-MX"/>
+        </w:rPr>
+        <w:t>Cryptool</w:t>
+      </w:r>
+      <w:proofErr w:type="spellEnd"/>
     </w:p>
     <w:p>
       <w:pPr>
@@ -484,10 +491,10 @@
           <w:noProof/>
         </w:rPr>
         <w:drawing>
-          <wp:inline distT="0" distB="0" distL="0" distR="0" wp14:anchorId="02016F52" wp14:editId="61E60BDF">
-            <wp:extent cx="4724400" cy="1967518"/>
+          <wp:inline distT="0" distB="0" distL="0" distR="0" wp14:anchorId="30BB59DE" wp14:editId="6D3601ED">
+            <wp:extent cx="6038850" cy="2219453"/>
             <wp:effectExtent l="0" t="0" r="0" b="0"/>
-            <wp:docPr id="7" name="Imagen 7"/>
+            <wp:docPr id="13" name="Imagen 13"/>
             <wp:cNvGraphicFramePr>
               <a:graphicFrameLocks xmlns:a="http://schemas.openxmlformats.org/drawingml/2006/main" noChangeAspect="1"/>
             </wp:cNvGraphicFramePr>
@@ -507,7 +514,7 @@
                   <pic:spPr>
                     <a:xfrm>
                       <a:off x="0" y="0"/>
-                      <a:ext cx="4749566" cy="1977999"/>
+                      <a:ext cx="6057073" cy="2226150"/>
                     </a:xfrm>
                     <a:prstGeom prst="rect">
                       <a:avLst/>
@@ -532,26 +539,23 @@
       <w:pPr>
         <w:rPr>
           <w:rFonts w:ascii="Arial" w:hAnsi="Arial"/>
-          <w:b/>
-          <w:lang w:val="es-MX"/>
-        </w:rPr>
-      </w:pPr>
-      <w:r>
-        <w:rPr>
-          <w:rFonts w:ascii="Arial" w:hAnsi="Arial"/>
-          <w:b/>
-          <w:lang w:val="es-MX"/>
-        </w:rPr>
-        <w:t>Descifrado-AES:</w:t>
-      </w:r>
-    </w:p>
-    <w:p>
-      <w:pPr>
-        <w:rPr>
-          <w:rFonts w:ascii="Arial" w:hAnsi="Arial"/>
-          <w:lang w:val="es-MX"/>
-        </w:rPr>
-      </w:pPr>
+          <w:lang w:val="es-MX"/>
+        </w:rPr>
+      </w:pPr>
+      <w:r>
+        <w:rPr>
+          <w:rFonts w:ascii="Arial" w:hAnsi="Arial"/>
+          <w:lang w:val="es-MX"/>
+        </w:rPr>
+        <w:t xml:space="preserve">Encriptado </w:t>
+      </w:r>
+      <w:r>
+        <w:rPr>
+          <w:rFonts w:ascii="Arial" w:hAnsi="Arial"/>
+          <w:lang w:val="es-MX"/>
+        </w:rPr>
+        <w:t>AES</w:t>
+      </w:r>
     </w:p>
     <w:p>
       <w:pPr>
@@ -566,10 +570,10 @@
         </w:rPr>
         <w:lastRenderedPageBreak/>
         <w:drawing>
-          <wp:inline distT="0" distB="0" distL="0" distR="0" wp14:anchorId="7B537BDF" wp14:editId="1B36F5D5">
-            <wp:extent cx="5010150" cy="1581150"/>
+          <wp:inline distT="0" distB="0" distL="0" distR="0" wp14:anchorId="28F66422" wp14:editId="79D12D06">
+            <wp:extent cx="6332220" cy="2279650"/>
             <wp:effectExtent l="0" t="0" r="0" b="0"/>
-            <wp:docPr id="8" name="Imagen 8"/>
+            <wp:docPr id="14" name="Imagen 14"/>
             <wp:cNvGraphicFramePr>
               <a:graphicFrameLocks xmlns:a="http://schemas.openxmlformats.org/drawingml/2006/main" noChangeAspect="1"/>
             </wp:cNvGraphicFramePr>
@@ -589,7 +593,7 @@
                   <pic:spPr>
                     <a:xfrm>
                       <a:off x="0" y="0"/>
-                      <a:ext cx="5010150" cy="1581150"/>
+                      <a:ext cx="6332220" cy="2279650"/>
                     </a:xfrm>
                     <a:prstGeom prst="rect">
                       <a:avLst/>
@@ -606,26 +610,23 @@
       <w:pPr>
         <w:rPr>
           <w:rFonts w:ascii="Arial" w:hAnsi="Arial"/>
-          <w:b/>
-          <w:lang w:val="es-MX"/>
-        </w:rPr>
-      </w:pPr>
-    </w:p>
-    <w:p>
-      <w:pPr>
-        <w:rPr>
-          <w:rFonts w:ascii="Arial" w:hAnsi="Arial"/>
-          <w:b/>
-          <w:lang w:val="es-MX"/>
-        </w:rPr>
-      </w:pPr>
-      <w:r>
-        <w:rPr>
-          <w:rFonts w:ascii="Arial" w:hAnsi="Arial"/>
-          <w:b/>
-          <w:lang w:val="es-MX"/>
-        </w:rPr>
-        <w:t>Cifrado-AES-NI:</w:t>
+          <w:lang w:val="es-MX"/>
+        </w:rPr>
+      </w:pPr>
+    </w:p>
+    <w:p>
+      <w:pPr>
+        <w:rPr>
+          <w:rFonts w:ascii="Arial" w:hAnsi="Arial"/>
+          <w:lang w:val="es-MX"/>
+        </w:rPr>
+      </w:pPr>
+      <w:r>
+        <w:rPr>
+          <w:rFonts w:ascii="Arial" w:hAnsi="Arial"/>
+          <w:lang w:val="es-MX"/>
+        </w:rPr>
+        <w:t>Encriptado AES-NI</w:t>
       </w:r>
     </w:p>
     <w:p>
@@ -648,10 +649,10 @@
           <w:noProof/>
         </w:rPr>
         <w:drawing>
-          <wp:inline distT="0" distB="0" distL="0" distR="0" wp14:anchorId="66F60237" wp14:editId="647D4929">
-            <wp:extent cx="5210175" cy="2532463"/>
+          <wp:inline distT="0" distB="0" distL="0" distR="0" wp14:anchorId="7F17249D" wp14:editId="06371139">
+            <wp:extent cx="6332220" cy="2326640"/>
             <wp:effectExtent l="0" t="0" r="0" b="0"/>
-            <wp:docPr id="2" name="Imagen 2"/>
+            <wp:docPr id="15" name="Imagen 15"/>
             <wp:cNvGraphicFramePr>
               <a:graphicFrameLocks xmlns:a="http://schemas.openxmlformats.org/drawingml/2006/main" noChangeAspect="1"/>
             </wp:cNvGraphicFramePr>
@@ -671,7 +672,7 @@
                   <pic:spPr>
                     <a:xfrm>
                       <a:off x="0" y="0"/>
-                      <a:ext cx="5232327" cy="2543230"/>
+                      <a:ext cx="6332220" cy="2326640"/>
                     </a:xfrm>
                     <a:prstGeom prst="rect">
                       <a:avLst/>
@@ -688,26 +689,25 @@
       <w:pPr>
         <w:rPr>
           <w:rFonts w:ascii="Arial" w:hAnsi="Arial"/>
-          <w:b/>
-          <w:lang w:val="es-MX"/>
-        </w:rPr>
-      </w:pPr>
-    </w:p>
-    <w:p>
-      <w:pPr>
-        <w:rPr>
-          <w:rFonts w:ascii="Arial" w:hAnsi="Arial"/>
-          <w:b/>
-          <w:lang w:val="es-MX"/>
-        </w:rPr>
-      </w:pPr>
-      <w:r>
-        <w:rPr>
-          <w:rFonts w:ascii="Arial" w:hAnsi="Arial"/>
-          <w:b/>
-          <w:lang w:val="es-MX"/>
-        </w:rPr>
-        <w:t>Descifrado-AES-NI:</w:t>
+          <w:lang w:val="es-MX"/>
+        </w:rPr>
+      </w:pPr>
+    </w:p>
+    <w:p>
+      <w:pPr>
+        <w:rPr>
+          <w:rFonts w:ascii="Arial" w:hAnsi="Arial"/>
+          <w:b/>
+          <w:lang w:val="es-MX"/>
+        </w:rPr>
+      </w:pPr>
+      <w:r>
+        <w:rPr>
+          <w:rFonts w:ascii="Arial" w:hAnsi="Arial"/>
+          <w:b/>
+          <w:lang w:val="es-MX"/>
+        </w:rPr>
+        <w:t>Cifrado-AES:</w:t>
       </w:r>
     </w:p>
     <w:p>
@@ -730,10 +730,10 @@
           <w:noProof/>
         </w:rPr>
         <w:drawing>
-          <wp:inline distT="0" distB="0" distL="0" distR="0" wp14:anchorId="16C60AAD" wp14:editId="08BE1A2E">
-            <wp:extent cx="5057775" cy="2558305"/>
+          <wp:inline distT="0" distB="0" distL="0" distR="0" wp14:anchorId="02016F52" wp14:editId="61E60BDF">
+            <wp:extent cx="4724400" cy="1967518"/>
             <wp:effectExtent l="0" t="0" r="0" b="0"/>
-            <wp:docPr id="3" name="Imagen 3"/>
+            <wp:docPr id="7" name="Imagen 7"/>
             <wp:cNvGraphicFramePr>
               <a:graphicFrameLocks xmlns:a="http://schemas.openxmlformats.org/drawingml/2006/main" noChangeAspect="1"/>
             </wp:cNvGraphicFramePr>
@@ -753,7 +753,7 @@
                   <pic:spPr>
                     <a:xfrm>
                       <a:off x="0" y="0"/>
-                      <a:ext cx="5072086" cy="2565543"/>
+                      <a:ext cx="4749566" cy="1977999"/>
                     </a:xfrm>
                     <a:prstGeom prst="rect">
                       <a:avLst/>
@@ -770,128 +770,52 @@
       <w:pPr>
         <w:rPr>
           <w:rFonts w:ascii="Arial" w:hAnsi="Arial"/>
-          <w:b/>
-          <w:lang w:val="es-MX"/>
-        </w:rPr>
-      </w:pPr>
-      <w:bookmarkStart w:id="0" w:name="_GoBack"/>
-      <w:bookmarkEnd w:id="0"/>
-    </w:p>
-    <w:p>
-      <w:pPr>
-        <w:pStyle w:val="Prrafodelista"/>
-        <w:numPr>
-          <w:ilvl w:val="0"/>
-          <w:numId w:val="1"/>
-        </w:numPr>
-        <w:rPr>
-          <w:rFonts w:ascii="Arial" w:hAnsi="Arial"/>
-          <w:color w:val="2F5496" w:themeColor="accent1" w:themeShade="BF"/>
-          <w:sz w:val="28"/>
-          <w:lang w:val="es-MX"/>
-        </w:rPr>
-      </w:pPr>
-      <w:r>
-        <w:rPr>
-          <w:rFonts w:ascii="Arial" w:hAnsi="Arial"/>
-          <w:color w:val="2F5496" w:themeColor="accent1" w:themeShade="BF"/>
-          <w:sz w:val="28"/>
-          <w:lang w:val="es-MX"/>
-        </w:rPr>
-        <w:t>Segundo archivo</w:t>
-      </w:r>
-    </w:p>
-    <w:p>
-      <w:pPr>
-        <w:rPr>
-          <w:rFonts w:ascii="Arial" w:hAnsi="Arial"/>
-          <w:lang w:val="es-MX"/>
-        </w:rPr>
-      </w:pPr>
-    </w:p>
-    <w:p>
-      <w:pPr>
-        <w:rPr>
-          <w:rFonts w:ascii="Arial" w:hAnsi="Arial"/>
-          <w:lang w:val="es-MX"/>
-        </w:rPr>
-      </w:pPr>
-      <w:r>
-        <w:rPr>
-          <w:rFonts w:ascii="Arial" w:hAnsi="Arial"/>
-          <w:lang w:val="es-MX"/>
-        </w:rPr>
-        <w:t>Archivo: REC_1271656.docx</w:t>
-      </w:r>
-    </w:p>
-    <w:p>
-      <w:pPr>
-        <w:rPr>
-          <w:rFonts w:ascii="Arial" w:hAnsi="Arial"/>
-          <w:lang w:val="es-MX"/>
-        </w:rPr>
-      </w:pPr>
-      <w:r>
-        <w:rPr>
-          <w:rFonts w:ascii="Arial" w:hAnsi="Arial"/>
-          <w:lang w:val="es-MX"/>
+          <w:lang w:val="es-MX"/>
+        </w:rPr>
+      </w:pPr>
+    </w:p>
+    <w:p>
+      <w:pPr>
+        <w:rPr>
+          <w:rFonts w:ascii="Arial" w:hAnsi="Arial"/>
+          <w:b/>
+          <w:lang w:val="es-MX"/>
+        </w:rPr>
+      </w:pPr>
+      <w:r>
+        <w:rPr>
+          <w:rFonts w:ascii="Arial" w:hAnsi="Arial"/>
+          <w:b/>
+          <w:lang w:val="es-MX"/>
+        </w:rPr>
+        <w:t>Descifrado-AES:</w:t>
+      </w:r>
+    </w:p>
+    <w:p>
+      <w:pPr>
+        <w:rPr>
+          <w:rFonts w:ascii="Arial" w:hAnsi="Arial"/>
+          <w:lang w:val="es-MX"/>
+        </w:rPr>
+      </w:pPr>
+    </w:p>
+    <w:p>
+      <w:pPr>
+        <w:rPr>
+          <w:rFonts w:ascii="Arial" w:hAnsi="Arial"/>
+          <w:lang w:val="es-MX"/>
+        </w:rPr>
+      </w:pPr>
+      <w:r>
+        <w:rPr>
+          <w:noProof/>
         </w:rPr>
         <w:lastRenderedPageBreak/>
-        <w:t>Tamaño: 8 KB</w:t>
-      </w:r>
-    </w:p>
-    <w:p>
-      <w:pPr>
-        <w:rPr>
-          <w:rFonts w:ascii="Arial" w:hAnsi="Arial"/>
-          <w:lang w:val="es-MX"/>
-        </w:rPr>
-      </w:pPr>
-    </w:p>
-    <w:p>
-      <w:pPr>
-        <w:rPr>
-          <w:rFonts w:ascii="Arial" w:hAnsi="Arial"/>
-          <w:b/>
-          <w:lang w:val="es-MX"/>
-        </w:rPr>
-      </w:pPr>
-      <w:r>
-        <w:rPr>
-          <w:rFonts w:ascii="Arial" w:hAnsi="Arial"/>
-          <w:b/>
-          <w:lang w:val="es-MX"/>
-        </w:rPr>
-        <w:t>Cifrado-AES:</w:t>
-      </w:r>
-    </w:p>
-    <w:p>
-      <w:pPr>
-        <w:rPr>
-          <w:rFonts w:ascii="Arial" w:hAnsi="Arial"/>
-          <w:b/>
-          <w:lang w:val="es-MX"/>
-        </w:rPr>
-      </w:pPr>
-    </w:p>
-    <w:p>
-      <w:pPr>
-        <w:rPr>
-          <w:rFonts w:ascii="Arial" w:hAnsi="Arial"/>
-          <w:b/>
-          <w:lang w:val="es-MX"/>
-        </w:rPr>
-      </w:pPr>
-      <w:r>
-        <w:rPr>
-          <w:b/>
-          <w:noProof/>
-        </w:rPr>
         <w:drawing>
-          <wp:inline distT="0" distB="0" distL="0" distR="0" wp14:anchorId="45EB80AF" wp14:editId="09543200">
-            <wp:extent cx="5162550" cy="1581150"/>
+          <wp:inline distT="0" distB="0" distL="0" distR="0" wp14:anchorId="7B537BDF" wp14:editId="1B36F5D5">
+            <wp:extent cx="5010150" cy="1581150"/>
             <wp:effectExtent l="0" t="0" r="0" b="0"/>
-            <wp:docPr id="9" name="Imagen 9"/>
+            <wp:docPr id="8" name="Imagen 8"/>
             <wp:cNvGraphicFramePr>
               <a:graphicFrameLocks xmlns:a="http://schemas.openxmlformats.org/drawingml/2006/main" noChangeAspect="1"/>
             </wp:cNvGraphicFramePr>
@@ -911,7 +835,7 @@
                   <pic:spPr>
                     <a:xfrm>
                       <a:off x="0" y="0"/>
-                      <a:ext cx="5162550" cy="1581150"/>
+                      <a:ext cx="5010150" cy="1581150"/>
                     </a:xfrm>
                     <a:prstGeom prst="rect">
                       <a:avLst/>
@@ -947,36 +871,33 @@
           <w:b/>
           <w:lang w:val="es-MX"/>
         </w:rPr>
-        <w:t>Descifrado-AES:</w:t>
-      </w:r>
-    </w:p>
-    <w:p>
-      <w:pPr>
-        <w:rPr>
-          <w:rFonts w:ascii="Arial" w:hAnsi="Arial"/>
-          <w:b/>
-          <w:lang w:val="es-MX"/>
-        </w:rPr>
-      </w:pPr>
-    </w:p>
-    <w:p>
-      <w:pPr>
-        <w:rPr>
-          <w:rFonts w:ascii="Arial" w:hAnsi="Arial"/>
-          <w:b/>
-          <w:lang w:val="es-MX"/>
-        </w:rPr>
-      </w:pPr>
-      <w:r>
-        <w:rPr>
-          <w:b/>
+        <w:t>Cifrado-AES-NI:</w:t>
+      </w:r>
+    </w:p>
+    <w:p>
+      <w:pPr>
+        <w:rPr>
+          <w:rFonts w:ascii="Arial" w:hAnsi="Arial"/>
+          <w:lang w:val="es-MX"/>
+        </w:rPr>
+      </w:pPr>
+    </w:p>
+    <w:p>
+      <w:pPr>
+        <w:rPr>
+          <w:rFonts w:ascii="Arial" w:hAnsi="Arial"/>
+          <w:lang w:val="es-MX"/>
+        </w:rPr>
+      </w:pPr>
+      <w:r>
+        <w:rPr>
           <w:noProof/>
         </w:rPr>
         <w:drawing>
-          <wp:inline distT="0" distB="0" distL="0" distR="0" wp14:anchorId="127F24B3" wp14:editId="18FD338D">
-            <wp:extent cx="5029200" cy="1600200"/>
+          <wp:inline distT="0" distB="0" distL="0" distR="0" wp14:anchorId="66F60237" wp14:editId="647D4929">
+            <wp:extent cx="5210175" cy="2532463"/>
             <wp:effectExtent l="0" t="0" r="0" b="0"/>
-            <wp:docPr id="10" name="Imagen 10"/>
+            <wp:docPr id="2" name="Imagen 2"/>
             <wp:cNvGraphicFramePr>
               <a:graphicFrameLocks xmlns:a="http://schemas.openxmlformats.org/drawingml/2006/main" noChangeAspect="1"/>
             </wp:cNvGraphicFramePr>
@@ -996,6 +917,578 @@
                   <pic:spPr>
                     <a:xfrm>
                       <a:off x="0" y="0"/>
+                      <a:ext cx="5232327" cy="2543230"/>
+                    </a:xfrm>
+                    <a:prstGeom prst="rect">
+                      <a:avLst/>
+                    </a:prstGeom>
+                  </pic:spPr>
+                </pic:pic>
+              </a:graphicData>
+            </a:graphic>
+          </wp:inline>
+        </w:drawing>
+      </w:r>
+    </w:p>
+    <w:p>
+      <w:pPr>
+        <w:rPr>
+          <w:rFonts w:ascii="Arial" w:hAnsi="Arial"/>
+          <w:b/>
+          <w:lang w:val="es-MX"/>
+        </w:rPr>
+      </w:pPr>
+    </w:p>
+    <w:p>
+      <w:pPr>
+        <w:rPr>
+          <w:rFonts w:ascii="Arial" w:hAnsi="Arial"/>
+          <w:b/>
+          <w:lang w:val="es-MX"/>
+        </w:rPr>
+      </w:pPr>
+      <w:r>
+        <w:rPr>
+          <w:rFonts w:ascii="Arial" w:hAnsi="Arial"/>
+          <w:b/>
+          <w:lang w:val="es-MX"/>
+        </w:rPr>
+        <w:t>Descifrado-AES-NI:</w:t>
+      </w:r>
+    </w:p>
+    <w:p>
+      <w:pPr>
+        <w:rPr>
+          <w:rFonts w:ascii="Arial" w:hAnsi="Arial"/>
+          <w:lang w:val="es-MX"/>
+        </w:rPr>
+      </w:pPr>
+    </w:p>
+    <w:p>
+      <w:pPr>
+        <w:rPr>
+          <w:rFonts w:ascii="Arial" w:hAnsi="Arial"/>
+          <w:lang w:val="es-MX"/>
+        </w:rPr>
+      </w:pPr>
+      <w:r>
+        <w:rPr>
+          <w:noProof/>
+        </w:rPr>
+        <w:drawing>
+          <wp:inline distT="0" distB="0" distL="0" distR="0" wp14:anchorId="16C60AAD" wp14:editId="08BE1A2E">
+            <wp:extent cx="5057775" cy="2558305"/>
+            <wp:effectExtent l="0" t="0" r="0" b="0"/>
+            <wp:docPr id="3" name="Imagen 3"/>
+            <wp:cNvGraphicFramePr>
+              <a:graphicFrameLocks xmlns:a="http://schemas.openxmlformats.org/drawingml/2006/main" noChangeAspect="1"/>
+            </wp:cNvGraphicFramePr>
+            <a:graphic xmlns:a="http://schemas.openxmlformats.org/drawingml/2006/main">
+              <a:graphicData uri="http://schemas.openxmlformats.org/drawingml/2006/picture">
+                <pic:pic xmlns:pic="http://schemas.openxmlformats.org/drawingml/2006/picture">
+                  <pic:nvPicPr>
+                    <pic:cNvPr id="1" name=""/>
+                    <pic:cNvPicPr/>
+                  </pic:nvPicPr>
+                  <pic:blipFill>
+                    <a:blip r:embed="rId11"/>
+                    <a:stretch>
+                      <a:fillRect/>
+                    </a:stretch>
+                  </pic:blipFill>
+                  <pic:spPr>
+                    <a:xfrm>
+                      <a:off x="0" y="0"/>
+                      <a:ext cx="5072086" cy="2565543"/>
+                    </a:xfrm>
+                    <a:prstGeom prst="rect">
+                      <a:avLst/>
+                    </a:prstGeom>
+                  </pic:spPr>
+                </pic:pic>
+              </a:graphicData>
+            </a:graphic>
+          </wp:inline>
+        </w:drawing>
+      </w:r>
+    </w:p>
+    <w:p>
+      <w:pPr>
+        <w:rPr>
+          <w:rFonts w:ascii="Arial" w:hAnsi="Arial"/>
+          <w:b/>
+          <w:lang w:val="es-MX"/>
+        </w:rPr>
+      </w:pPr>
+    </w:p>
+    <w:p>
+      <w:pPr>
+        <w:pStyle w:val="Prrafodelista"/>
+        <w:numPr>
+          <w:ilvl w:val="0"/>
+          <w:numId w:val="1"/>
+        </w:numPr>
+        <w:rPr>
+          <w:rFonts w:ascii="Arial" w:hAnsi="Arial"/>
+          <w:color w:val="2F5496" w:themeColor="accent1" w:themeShade="BF"/>
+          <w:sz w:val="28"/>
+          <w:lang w:val="es-MX"/>
+        </w:rPr>
+      </w:pPr>
+      <w:r>
+        <w:rPr>
+          <w:rFonts w:ascii="Arial" w:hAnsi="Arial"/>
+          <w:color w:val="2F5496" w:themeColor="accent1" w:themeShade="BF"/>
+          <w:sz w:val="28"/>
+          <w:lang w:val="es-MX"/>
+        </w:rPr>
+        <w:t>Segundo archivo</w:t>
+      </w:r>
+    </w:p>
+    <w:p>
+      <w:pPr>
+        <w:rPr>
+          <w:rFonts w:ascii="Arial" w:hAnsi="Arial"/>
+          <w:lang w:val="es-MX"/>
+        </w:rPr>
+      </w:pPr>
+    </w:p>
+    <w:p>
+      <w:pPr>
+        <w:rPr>
+          <w:rFonts w:ascii="Arial" w:hAnsi="Arial"/>
+          <w:lang w:val="es-MX"/>
+        </w:rPr>
+      </w:pPr>
+      <w:r>
+        <w:rPr>
+          <w:rFonts w:ascii="Arial" w:hAnsi="Arial"/>
+          <w:lang w:val="es-MX"/>
+        </w:rPr>
+        <w:t>Archivo: REC_1271656.docx</w:t>
+      </w:r>
+    </w:p>
+    <w:p>
+      <w:pPr>
+        <w:rPr>
+          <w:rFonts w:ascii="Arial" w:hAnsi="Arial"/>
+          <w:lang w:val="es-MX"/>
+        </w:rPr>
+      </w:pPr>
+      <w:r>
+        <w:rPr>
+          <w:rFonts w:ascii="Arial" w:hAnsi="Arial"/>
+          <w:lang w:val="es-MX"/>
+        </w:rPr>
+        <w:lastRenderedPageBreak/>
+        <w:t>Tamaño: 8 KB</w:t>
+      </w:r>
+    </w:p>
+    <w:p>
+      <w:pPr>
+        <w:rPr>
+          <w:rFonts w:ascii="Arial" w:hAnsi="Arial"/>
+          <w:lang w:val="es-MX"/>
+        </w:rPr>
+      </w:pPr>
+    </w:p>
+    <w:p>
+      <w:pPr>
+        <w:rPr>
+          <w:rFonts w:ascii="Arial" w:hAnsi="Arial"/>
+          <w:lang w:val="es-MX"/>
+        </w:rPr>
+      </w:pPr>
+      <w:r>
+        <w:rPr>
+          <w:rFonts w:ascii="Arial" w:hAnsi="Arial"/>
+          <w:lang w:val="es-MX"/>
+        </w:rPr>
+        <w:t xml:space="preserve">Encriptado </w:t>
+      </w:r>
+      <w:proofErr w:type="spellStart"/>
+      <w:r>
+        <w:rPr>
+          <w:rFonts w:ascii="Arial" w:hAnsi="Arial"/>
+          <w:lang w:val="es-MX"/>
+        </w:rPr>
+        <w:t>Cryptool</w:t>
+      </w:r>
+      <w:proofErr w:type="spellEnd"/>
+    </w:p>
+    <w:p>
+      <w:pPr>
+        <w:rPr>
+          <w:rFonts w:ascii="Arial" w:hAnsi="Arial"/>
+          <w:lang w:val="es-MX"/>
+        </w:rPr>
+      </w:pPr>
+    </w:p>
+    <w:p>
+      <w:pPr>
+        <w:rPr>
+          <w:rFonts w:ascii="Arial" w:hAnsi="Arial"/>
+          <w:lang w:val="es-MX"/>
+        </w:rPr>
+      </w:pPr>
+      <w:r>
+        <w:rPr>
+          <w:noProof/>
+        </w:rPr>
+        <w:drawing>
+          <wp:inline distT="0" distB="0" distL="0" distR="0" wp14:anchorId="48DF181C" wp14:editId="1F116B71">
+            <wp:extent cx="6332220" cy="2329180"/>
+            <wp:effectExtent l="0" t="0" r="0" b="0"/>
+            <wp:docPr id="19" name="Imagen 19"/>
+            <wp:cNvGraphicFramePr>
+              <a:graphicFrameLocks xmlns:a="http://schemas.openxmlformats.org/drawingml/2006/main" noChangeAspect="1"/>
+            </wp:cNvGraphicFramePr>
+            <a:graphic xmlns:a="http://schemas.openxmlformats.org/drawingml/2006/main">
+              <a:graphicData uri="http://schemas.openxmlformats.org/drawingml/2006/picture">
+                <pic:pic xmlns:pic="http://schemas.openxmlformats.org/drawingml/2006/picture">
+                  <pic:nvPicPr>
+                    <pic:cNvPr id="1" name=""/>
+                    <pic:cNvPicPr/>
+                  </pic:nvPicPr>
+                  <pic:blipFill>
+                    <a:blip r:embed="rId12"/>
+                    <a:stretch>
+                      <a:fillRect/>
+                    </a:stretch>
+                  </pic:blipFill>
+                  <pic:spPr>
+                    <a:xfrm>
+                      <a:off x="0" y="0"/>
+                      <a:ext cx="6332220" cy="2329180"/>
+                    </a:xfrm>
+                    <a:prstGeom prst="rect">
+                      <a:avLst/>
+                    </a:prstGeom>
+                  </pic:spPr>
+                </pic:pic>
+              </a:graphicData>
+            </a:graphic>
+          </wp:inline>
+        </w:drawing>
+      </w:r>
+    </w:p>
+    <w:p>
+      <w:pPr>
+        <w:rPr>
+          <w:rFonts w:ascii="Arial" w:hAnsi="Arial"/>
+          <w:lang w:val="es-MX"/>
+        </w:rPr>
+      </w:pPr>
+    </w:p>
+    <w:p>
+      <w:pPr>
+        <w:rPr>
+          <w:rFonts w:ascii="Arial" w:hAnsi="Arial"/>
+          <w:lang w:val="es-MX"/>
+        </w:rPr>
+      </w:pPr>
+      <w:r>
+        <w:rPr>
+          <w:rFonts w:ascii="Arial" w:hAnsi="Arial"/>
+          <w:lang w:val="es-MX"/>
+        </w:rPr>
+        <w:t>Encriptado AES</w:t>
+      </w:r>
+    </w:p>
+    <w:p>
+      <w:pPr>
+        <w:rPr>
+          <w:rFonts w:ascii="Arial" w:hAnsi="Arial"/>
+          <w:lang w:val="es-MX"/>
+        </w:rPr>
+      </w:pPr>
+    </w:p>
+    <w:p>
+      <w:pPr>
+        <w:rPr>
+          <w:rFonts w:ascii="Arial" w:hAnsi="Arial"/>
+          <w:lang w:val="es-MX"/>
+        </w:rPr>
+      </w:pPr>
+      <w:r>
+        <w:rPr>
+          <w:noProof/>
+        </w:rPr>
+        <w:drawing>
+          <wp:inline distT="0" distB="0" distL="0" distR="0" wp14:anchorId="58CCDE85" wp14:editId="7A99057B">
+            <wp:extent cx="6332220" cy="2310130"/>
+            <wp:effectExtent l="0" t="0" r="0" b="0"/>
+            <wp:docPr id="20" name="Imagen 20"/>
+            <wp:cNvGraphicFramePr>
+              <a:graphicFrameLocks xmlns:a="http://schemas.openxmlformats.org/drawingml/2006/main" noChangeAspect="1"/>
+            </wp:cNvGraphicFramePr>
+            <a:graphic xmlns:a="http://schemas.openxmlformats.org/drawingml/2006/main">
+              <a:graphicData uri="http://schemas.openxmlformats.org/drawingml/2006/picture">
+                <pic:pic xmlns:pic="http://schemas.openxmlformats.org/drawingml/2006/picture">
+                  <pic:nvPicPr>
+                    <pic:cNvPr id="1" name=""/>
+                    <pic:cNvPicPr/>
+                  </pic:nvPicPr>
+                  <pic:blipFill>
+                    <a:blip r:embed="rId13"/>
+                    <a:stretch>
+                      <a:fillRect/>
+                    </a:stretch>
+                  </pic:blipFill>
+                  <pic:spPr>
+                    <a:xfrm>
+                      <a:off x="0" y="0"/>
+                      <a:ext cx="6332220" cy="2310130"/>
+                    </a:xfrm>
+                    <a:prstGeom prst="rect">
+                      <a:avLst/>
+                    </a:prstGeom>
+                  </pic:spPr>
+                </pic:pic>
+              </a:graphicData>
+            </a:graphic>
+          </wp:inline>
+        </w:drawing>
+      </w:r>
+    </w:p>
+    <w:p>
+      <w:pPr>
+        <w:rPr>
+          <w:rFonts w:ascii="Arial" w:hAnsi="Arial"/>
+          <w:lang w:val="es-MX"/>
+        </w:rPr>
+      </w:pPr>
+    </w:p>
+    <w:p>
+      <w:pPr>
+        <w:rPr>
+          <w:rFonts w:ascii="Arial" w:hAnsi="Arial"/>
+          <w:lang w:val="es-MX"/>
+        </w:rPr>
+      </w:pPr>
+      <w:r>
+        <w:rPr>
+          <w:rFonts w:ascii="Arial" w:hAnsi="Arial"/>
+          <w:lang w:val="es-MX"/>
+        </w:rPr>
+        <w:t>Encriptado AES-NI</w:t>
+      </w:r>
+    </w:p>
+    <w:p>
+      <w:pPr>
+        <w:rPr>
+          <w:rFonts w:ascii="Arial" w:hAnsi="Arial"/>
+          <w:lang w:val="es-MX"/>
+        </w:rPr>
+      </w:pPr>
+    </w:p>
+    <w:p>
+      <w:pPr>
+        <w:rPr>
+          <w:rFonts w:ascii="Arial" w:hAnsi="Arial"/>
+          <w:lang w:val="es-MX"/>
+        </w:rPr>
+      </w:pPr>
+      <w:r>
+        <w:rPr>
+          <w:noProof/>
+        </w:rPr>
+        <w:lastRenderedPageBreak/>
+        <w:drawing>
+          <wp:inline distT="0" distB="0" distL="0" distR="0" wp14:anchorId="7DBA12BF" wp14:editId="769B7244">
+            <wp:extent cx="6332220" cy="2279015"/>
+            <wp:effectExtent l="0" t="0" r="0" b="0"/>
+            <wp:docPr id="21" name="Imagen 21"/>
+            <wp:cNvGraphicFramePr>
+              <a:graphicFrameLocks xmlns:a="http://schemas.openxmlformats.org/drawingml/2006/main" noChangeAspect="1"/>
+            </wp:cNvGraphicFramePr>
+            <a:graphic xmlns:a="http://schemas.openxmlformats.org/drawingml/2006/main">
+              <a:graphicData uri="http://schemas.openxmlformats.org/drawingml/2006/picture">
+                <pic:pic xmlns:pic="http://schemas.openxmlformats.org/drawingml/2006/picture">
+                  <pic:nvPicPr>
+                    <pic:cNvPr id="1" name=""/>
+                    <pic:cNvPicPr/>
+                  </pic:nvPicPr>
+                  <pic:blipFill>
+                    <a:blip r:embed="rId14"/>
+                    <a:stretch>
+                      <a:fillRect/>
+                    </a:stretch>
+                  </pic:blipFill>
+                  <pic:spPr>
+                    <a:xfrm>
+                      <a:off x="0" y="0"/>
+                      <a:ext cx="6332220" cy="2279015"/>
+                    </a:xfrm>
+                    <a:prstGeom prst="rect">
+                      <a:avLst/>
+                    </a:prstGeom>
+                  </pic:spPr>
+                </pic:pic>
+              </a:graphicData>
+            </a:graphic>
+          </wp:inline>
+        </w:drawing>
+      </w:r>
+      <w:bookmarkStart w:id="0" w:name="_GoBack"/>
+      <w:bookmarkEnd w:id="0"/>
+    </w:p>
+    <w:p>
+      <w:pPr>
+        <w:rPr>
+          <w:rFonts w:ascii="Arial" w:hAnsi="Arial"/>
+          <w:lang w:val="es-MX"/>
+        </w:rPr>
+      </w:pPr>
+    </w:p>
+    <w:p>
+      <w:pPr>
+        <w:rPr>
+          <w:rFonts w:ascii="Arial" w:hAnsi="Arial"/>
+          <w:b/>
+          <w:lang w:val="es-MX"/>
+        </w:rPr>
+      </w:pPr>
+      <w:r>
+        <w:rPr>
+          <w:rFonts w:ascii="Arial" w:hAnsi="Arial"/>
+          <w:b/>
+          <w:lang w:val="es-MX"/>
+        </w:rPr>
+        <w:t>Cifrado-AES:</w:t>
+      </w:r>
+    </w:p>
+    <w:p>
+      <w:pPr>
+        <w:rPr>
+          <w:rFonts w:ascii="Arial" w:hAnsi="Arial"/>
+          <w:b/>
+          <w:lang w:val="es-MX"/>
+        </w:rPr>
+      </w:pPr>
+    </w:p>
+    <w:p>
+      <w:pPr>
+        <w:rPr>
+          <w:rFonts w:ascii="Arial" w:hAnsi="Arial"/>
+          <w:b/>
+          <w:lang w:val="es-MX"/>
+        </w:rPr>
+      </w:pPr>
+      <w:r>
+        <w:rPr>
+          <w:b/>
+          <w:noProof/>
+        </w:rPr>
+        <w:drawing>
+          <wp:inline distT="0" distB="0" distL="0" distR="0" wp14:anchorId="45EB80AF" wp14:editId="09543200">
+            <wp:extent cx="5162550" cy="1581150"/>
+            <wp:effectExtent l="0" t="0" r="0" b="0"/>
+            <wp:docPr id="9" name="Imagen 9"/>
+            <wp:cNvGraphicFramePr>
+              <a:graphicFrameLocks xmlns:a="http://schemas.openxmlformats.org/drawingml/2006/main" noChangeAspect="1"/>
+            </wp:cNvGraphicFramePr>
+            <a:graphic xmlns:a="http://schemas.openxmlformats.org/drawingml/2006/main">
+              <a:graphicData uri="http://schemas.openxmlformats.org/drawingml/2006/picture">
+                <pic:pic xmlns:pic="http://schemas.openxmlformats.org/drawingml/2006/picture">
+                  <pic:nvPicPr>
+                    <pic:cNvPr id="1" name=""/>
+                    <pic:cNvPicPr/>
+                  </pic:nvPicPr>
+                  <pic:blipFill>
+                    <a:blip r:embed="rId15"/>
+                    <a:stretch>
+                      <a:fillRect/>
+                    </a:stretch>
+                  </pic:blipFill>
+                  <pic:spPr>
+                    <a:xfrm>
+                      <a:off x="0" y="0"/>
+                      <a:ext cx="5162550" cy="1581150"/>
+                    </a:xfrm>
+                    <a:prstGeom prst="rect">
+                      <a:avLst/>
+                    </a:prstGeom>
+                  </pic:spPr>
+                </pic:pic>
+              </a:graphicData>
+            </a:graphic>
+          </wp:inline>
+        </w:drawing>
+      </w:r>
+    </w:p>
+    <w:p>
+      <w:pPr>
+        <w:rPr>
+          <w:rFonts w:ascii="Arial" w:hAnsi="Arial"/>
+          <w:b/>
+          <w:lang w:val="es-MX"/>
+        </w:rPr>
+      </w:pPr>
+    </w:p>
+    <w:p>
+      <w:pPr>
+        <w:rPr>
+          <w:rFonts w:ascii="Arial" w:hAnsi="Arial"/>
+          <w:b/>
+          <w:lang w:val="es-MX"/>
+        </w:rPr>
+      </w:pPr>
+      <w:r>
+        <w:rPr>
+          <w:rFonts w:ascii="Arial" w:hAnsi="Arial"/>
+          <w:b/>
+          <w:lang w:val="es-MX"/>
+        </w:rPr>
+        <w:t>Descifrado-AES:</w:t>
+      </w:r>
+    </w:p>
+    <w:p>
+      <w:pPr>
+        <w:rPr>
+          <w:rFonts w:ascii="Arial" w:hAnsi="Arial"/>
+          <w:b/>
+          <w:lang w:val="es-MX"/>
+        </w:rPr>
+      </w:pPr>
+    </w:p>
+    <w:p>
+      <w:pPr>
+        <w:rPr>
+          <w:rFonts w:ascii="Arial" w:hAnsi="Arial"/>
+          <w:b/>
+          <w:lang w:val="es-MX"/>
+        </w:rPr>
+      </w:pPr>
+      <w:r>
+        <w:rPr>
+          <w:b/>
+          <w:noProof/>
+        </w:rPr>
+        <w:drawing>
+          <wp:inline distT="0" distB="0" distL="0" distR="0" wp14:anchorId="127F24B3" wp14:editId="18FD338D">
+            <wp:extent cx="5029200" cy="1600200"/>
+            <wp:effectExtent l="0" t="0" r="0" b="0"/>
+            <wp:docPr id="10" name="Imagen 10"/>
+            <wp:cNvGraphicFramePr>
+              <a:graphicFrameLocks xmlns:a="http://schemas.openxmlformats.org/drawingml/2006/main" noChangeAspect="1"/>
+            </wp:cNvGraphicFramePr>
+            <a:graphic xmlns:a="http://schemas.openxmlformats.org/drawingml/2006/main">
+              <a:graphicData uri="http://schemas.openxmlformats.org/drawingml/2006/picture">
+                <pic:pic xmlns:pic="http://schemas.openxmlformats.org/drawingml/2006/picture">
+                  <pic:nvPicPr>
+                    <pic:cNvPr id="1" name=""/>
+                    <pic:cNvPicPr/>
+                  </pic:nvPicPr>
+                  <pic:blipFill>
+                    <a:blip r:embed="rId16"/>
+                    <a:stretch>
+                      <a:fillRect/>
+                    </a:stretch>
+                  </pic:blipFill>
+                  <pic:spPr>
+                    <a:xfrm>
+                      <a:off x="0" y="0"/>
                       <a:ext cx="5029200" cy="1600200"/>
                     </a:xfrm>
                     <a:prstGeom prst="rect">
@@ -1065,6 +1558,7 @@
           <w:b/>
           <w:noProof/>
         </w:rPr>
+        <w:lastRenderedPageBreak/>
         <w:drawing>
           <wp:inline distT="0" distB="0" distL="0" distR="0" wp14:anchorId="235D91A2" wp14:editId="29C0445C">
             <wp:extent cx="5067300" cy="2076450"/>
@@ -1081,7 +1575,7 @@
                     <pic:cNvPicPr/>
                   </pic:nvPicPr>
                   <pic:blipFill rotWithShape="1">
-                    <a:blip r:embed="rId11"/>
+                    <a:blip r:embed="rId17"/>
                     <a:srcRect r="19976" b="34006"/>
                     <a:stretch/>
                   </pic:blipFill>
@@ -1191,6 +1685,244 @@
       <w:pPr>
         <w:rPr>
           <w:rFonts w:ascii="Arial" w:hAnsi="Arial"/>
+          <w:lang w:val="es-MX"/>
+        </w:rPr>
+      </w:pPr>
+      <w:r>
+        <w:rPr>
+          <w:rFonts w:ascii="Arial" w:hAnsi="Arial"/>
+          <w:lang w:val="es-MX"/>
+        </w:rPr>
+        <w:t xml:space="preserve">Encriptado </w:t>
+      </w:r>
+      <w:proofErr w:type="spellStart"/>
+      <w:r>
+        <w:rPr>
+          <w:rFonts w:ascii="Arial" w:hAnsi="Arial"/>
+          <w:lang w:val="es-MX"/>
+        </w:rPr>
+        <w:t>Cryptool</w:t>
+      </w:r>
+      <w:proofErr w:type="spellEnd"/>
+    </w:p>
+    <w:p>
+      <w:pPr>
+        <w:rPr>
+          <w:rFonts w:ascii="Arial" w:hAnsi="Arial"/>
+          <w:lang w:val="es-MX"/>
+        </w:rPr>
+      </w:pPr>
+      <w:r>
+        <w:rPr>
+          <w:noProof/>
+        </w:rPr>
+        <w:drawing>
+          <wp:inline distT="0" distB="0" distL="0" distR="0" wp14:anchorId="12307818" wp14:editId="3BBCFAFA">
+            <wp:extent cx="6332220" cy="2319655"/>
+            <wp:effectExtent l="0" t="0" r="0" b="0"/>
+            <wp:docPr id="16" name="Imagen 16"/>
+            <wp:cNvGraphicFramePr>
+              <a:graphicFrameLocks xmlns:a="http://schemas.openxmlformats.org/drawingml/2006/main" noChangeAspect="1"/>
+            </wp:cNvGraphicFramePr>
+            <a:graphic xmlns:a="http://schemas.openxmlformats.org/drawingml/2006/main">
+              <a:graphicData uri="http://schemas.openxmlformats.org/drawingml/2006/picture">
+                <pic:pic xmlns:pic="http://schemas.openxmlformats.org/drawingml/2006/picture">
+                  <pic:nvPicPr>
+                    <pic:cNvPr id="1" name=""/>
+                    <pic:cNvPicPr/>
+                  </pic:nvPicPr>
+                  <pic:blipFill>
+                    <a:blip r:embed="rId18"/>
+                    <a:stretch>
+                      <a:fillRect/>
+                    </a:stretch>
+                  </pic:blipFill>
+                  <pic:spPr>
+                    <a:xfrm>
+                      <a:off x="0" y="0"/>
+                      <a:ext cx="6332220" cy="2319655"/>
+                    </a:xfrm>
+                    <a:prstGeom prst="rect">
+                      <a:avLst/>
+                    </a:prstGeom>
+                  </pic:spPr>
+                </pic:pic>
+              </a:graphicData>
+            </a:graphic>
+          </wp:inline>
+        </w:drawing>
+      </w:r>
+    </w:p>
+    <w:p>
+      <w:pPr>
+        <w:rPr>
+          <w:rFonts w:ascii="Arial" w:hAnsi="Arial"/>
+          <w:lang w:val="es-MX"/>
+        </w:rPr>
+      </w:pPr>
+    </w:p>
+    <w:p>
+      <w:pPr>
+        <w:rPr>
+          <w:rFonts w:ascii="Arial" w:hAnsi="Arial"/>
+          <w:lang w:val="es-MX"/>
+        </w:rPr>
+      </w:pPr>
+      <w:r>
+        <w:rPr>
+          <w:rFonts w:ascii="Arial" w:hAnsi="Arial"/>
+          <w:lang w:val="es-MX"/>
+        </w:rPr>
+        <w:t>Encriptado AES</w:t>
+      </w:r>
+    </w:p>
+    <w:p>
+      <w:pPr>
+        <w:rPr>
+          <w:rFonts w:ascii="Arial" w:hAnsi="Arial"/>
+          <w:lang w:val="es-MX"/>
+        </w:rPr>
+      </w:pPr>
+    </w:p>
+    <w:p>
+      <w:pPr>
+        <w:rPr>
+          <w:rFonts w:ascii="Arial" w:hAnsi="Arial"/>
+          <w:lang w:val="es-MX"/>
+        </w:rPr>
+      </w:pPr>
+      <w:r>
+        <w:rPr>
+          <w:noProof/>
+        </w:rPr>
+        <w:drawing>
+          <wp:inline distT="0" distB="0" distL="0" distR="0" wp14:anchorId="51E03D76" wp14:editId="60D3865F">
+            <wp:extent cx="6332220" cy="2312035"/>
+            <wp:effectExtent l="0" t="0" r="0" b="0"/>
+            <wp:docPr id="17" name="Imagen 17"/>
+            <wp:cNvGraphicFramePr>
+              <a:graphicFrameLocks xmlns:a="http://schemas.openxmlformats.org/drawingml/2006/main" noChangeAspect="1"/>
+            </wp:cNvGraphicFramePr>
+            <a:graphic xmlns:a="http://schemas.openxmlformats.org/drawingml/2006/main">
+              <a:graphicData uri="http://schemas.openxmlformats.org/drawingml/2006/picture">
+                <pic:pic xmlns:pic="http://schemas.openxmlformats.org/drawingml/2006/picture">
+                  <pic:nvPicPr>
+                    <pic:cNvPr id="1" name=""/>
+                    <pic:cNvPicPr/>
+                  </pic:nvPicPr>
+                  <pic:blipFill>
+                    <a:blip r:embed="rId19"/>
+                    <a:stretch>
+                      <a:fillRect/>
+                    </a:stretch>
+                  </pic:blipFill>
+                  <pic:spPr>
+                    <a:xfrm>
+                      <a:off x="0" y="0"/>
+                      <a:ext cx="6332220" cy="2312035"/>
+                    </a:xfrm>
+                    <a:prstGeom prst="rect">
+                      <a:avLst/>
+                    </a:prstGeom>
+                  </pic:spPr>
+                </pic:pic>
+              </a:graphicData>
+            </a:graphic>
+          </wp:inline>
+        </w:drawing>
+      </w:r>
+    </w:p>
+    <w:p>
+      <w:pPr>
+        <w:rPr>
+          <w:rFonts w:ascii="Arial" w:hAnsi="Arial"/>
+          <w:lang w:val="es-MX"/>
+        </w:rPr>
+      </w:pPr>
+    </w:p>
+    <w:p>
+      <w:pPr>
+        <w:rPr>
+          <w:rFonts w:ascii="Arial" w:hAnsi="Arial"/>
+          <w:lang w:val="es-MX"/>
+        </w:rPr>
+      </w:pPr>
+      <w:r>
+        <w:rPr>
+          <w:rFonts w:ascii="Arial" w:hAnsi="Arial"/>
+          <w:lang w:val="es-MX"/>
+        </w:rPr>
+        <w:t>Encriptado AES-NI</w:t>
+      </w:r>
+    </w:p>
+    <w:p>
+      <w:pPr>
+        <w:rPr>
+          <w:rFonts w:ascii="Arial" w:hAnsi="Arial"/>
+          <w:lang w:val="es-MX"/>
+        </w:rPr>
+      </w:pPr>
+    </w:p>
+    <w:p>
+      <w:pPr>
+        <w:rPr>
+          <w:rFonts w:ascii="Arial" w:hAnsi="Arial"/>
+          <w:lang w:val="es-MX"/>
+        </w:rPr>
+      </w:pPr>
+      <w:r>
+        <w:rPr>
+          <w:noProof/>
+        </w:rPr>
+        <w:drawing>
+          <wp:inline distT="0" distB="0" distL="0" distR="0" wp14:anchorId="6BD49E2B" wp14:editId="2101372C">
+            <wp:extent cx="6332220" cy="2313940"/>
+            <wp:effectExtent l="0" t="0" r="0" b="0"/>
+            <wp:docPr id="18" name="Imagen 18"/>
+            <wp:cNvGraphicFramePr>
+              <a:graphicFrameLocks xmlns:a="http://schemas.openxmlformats.org/drawingml/2006/main" noChangeAspect="1"/>
+            </wp:cNvGraphicFramePr>
+            <a:graphic xmlns:a="http://schemas.openxmlformats.org/drawingml/2006/main">
+              <a:graphicData uri="http://schemas.openxmlformats.org/drawingml/2006/picture">
+                <pic:pic xmlns:pic="http://schemas.openxmlformats.org/drawingml/2006/picture">
+                  <pic:nvPicPr>
+                    <pic:cNvPr id="1" name=""/>
+                    <pic:cNvPicPr/>
+                  </pic:nvPicPr>
+                  <pic:blipFill>
+                    <a:blip r:embed="rId20"/>
+                    <a:stretch>
+                      <a:fillRect/>
+                    </a:stretch>
+                  </pic:blipFill>
+                  <pic:spPr>
+                    <a:xfrm>
+                      <a:off x="0" y="0"/>
+                      <a:ext cx="6332220" cy="2313940"/>
+                    </a:xfrm>
+                    <a:prstGeom prst="rect">
+                      <a:avLst/>
+                    </a:prstGeom>
+                  </pic:spPr>
+                </pic:pic>
+              </a:graphicData>
+            </a:graphic>
+          </wp:inline>
+        </w:drawing>
+      </w:r>
+    </w:p>
+    <w:p>
+      <w:pPr>
+        <w:rPr>
+          <w:rFonts w:ascii="Arial" w:hAnsi="Arial"/>
+          <w:lang w:val="es-MX"/>
+        </w:rPr>
+      </w:pPr>
+    </w:p>
+    <w:p>
+      <w:pPr>
+        <w:rPr>
+          <w:rFonts w:ascii="Arial" w:hAnsi="Arial"/>
           <w:b/>
           <w:lang w:val="es-MX"/>
         </w:rPr>
@@ -1226,7 +1958,6 @@
           <w:b/>
           <w:noProof/>
         </w:rPr>
-        <w:lastRenderedPageBreak/>
         <w:drawing>
           <wp:inline distT="0" distB="0" distL="0" distR="0" wp14:anchorId="665179AC" wp14:editId="7808D8FE">
             <wp:extent cx="5200650" cy="1581150"/>
@@ -1243,7 +1974,7 @@
                     <pic:cNvPicPr/>
                   </pic:nvPicPr>
                   <pic:blipFill>
-                    <a:blip r:embed="rId12"/>
+                    <a:blip r:embed="rId21"/>
                     <a:stretch>
                       <a:fillRect/>
                     </a:stretch>
@@ -1328,7 +2059,7 @@
                     <pic:cNvPicPr/>
                   </pic:nvPicPr>
                   <pic:blipFill>
-                    <a:blip r:embed="rId13"/>
+                    <a:blip r:embed="rId22"/>
                     <a:stretch>
                       <a:fillRect/>
                     </a:stretch>
@@ -1403,6 +2134,7 @@
           <w:b/>
           <w:noProof/>
         </w:rPr>
+        <w:lastRenderedPageBreak/>
         <w:drawing>
           <wp:inline distT="0" distB="0" distL="0" distR="0" wp14:anchorId="4A2460DA" wp14:editId="321167AA">
             <wp:extent cx="4998154" cy="2590800"/>
@@ -1419,7 +2151,7 @@
                     <pic:cNvPicPr/>
                   </pic:nvPicPr>
                   <pic:blipFill>
-                    <a:blip r:embed="rId14"/>
+                    <a:blip r:embed="rId23"/>
                     <a:stretch>
                       <a:fillRect/>
                     </a:stretch>
@@ -1488,7 +2220,6 @@
           <w:b/>
           <w:noProof/>
         </w:rPr>
-        <w:lastRenderedPageBreak/>
         <w:drawing>
           <wp:inline distT="0" distB="0" distL="0" distR="0" wp14:anchorId="1C9014D9" wp14:editId="0F4DD6EB">
             <wp:extent cx="5095875" cy="2321045"/>
@@ -1505,7 +2236,7 @@
                     <pic:cNvPicPr/>
                   </pic:nvPicPr>
                   <pic:blipFill>
-                    <a:blip r:embed="rId15"/>
+                    <a:blip r:embed="rId24"/>
                     <a:stretch>
                       <a:fillRect/>
                     </a:stretch>
@@ -2605,6 +3336,7 @@
         <w:rPr>
           <w:rFonts w:ascii="Arial" w:hAnsi="Arial"/>
         </w:rPr>
+        <w:lastRenderedPageBreak/>
         <w:t>Shara:</w:t>
       </w:r>
     </w:p>
@@ -2745,7 +3477,6 @@
           <w:rFonts w:ascii="Arial" w:hAnsi="Arial"/>
           <w:lang w:val="es-MX"/>
         </w:rPr>
-        <w:lastRenderedPageBreak/>
         <w:t xml:space="preserve">Implementar AES presentó un gran reto, pero trajo consigo un buen resultado. Es uno de los mejores algoritmos de encriptación a nivel global y pude observar que los tiempos para cifrar y descifrar no son tan grandes, menos cuando se implementan con las instrucciones del AES-NI. </w:t>
       </w:r>
     </w:p>

</xml_diff>